<commit_message>
human in the loop with active learning and ChatGPT is done
next step:
uncertainty sampling need to be done
ChatGPT supervise need to be done
use a flood event to find if the performance is higher or not
</commit_message>
<xml_diff>
--- a/project log/log.docx
+++ b/project log/log.docx
@@ -425,6 +425,7 @@
     <w:p>
       <w:pPr>
         <w:numPr>
+          <w:ilvl w:val="0"/>
           <w:numId w:val="0"/>
         </w:numPr>
         <w:rPr>
@@ -443,6 +444,7 @@
     <w:p>
       <w:pPr>
         <w:numPr>
+          <w:ilvl w:val="0"/>
           <w:numId w:val="0"/>
         </w:numPr>
         <w:rPr>
@@ -461,6 +463,7 @@
     <w:p>
       <w:pPr>
         <w:numPr>
+          <w:ilvl w:val="0"/>
           <w:numId w:val="0"/>
         </w:numPr>
       </w:pPr>
@@ -511,6 +514,7 @@
     <w:p>
       <w:pPr>
         <w:numPr>
+          <w:ilvl w:val="0"/>
           <w:numId w:val="0"/>
         </w:numPr>
         <w:ind w:leftChars="0"/>
@@ -562,6 +566,7 @@
     <w:p>
       <w:pPr>
         <w:numPr>
+          <w:ilvl w:val="0"/>
           <w:numId w:val="0"/>
         </w:numPr>
         <w:ind w:leftChars="0"/>
@@ -613,6 +618,7 @@
     <w:p>
       <w:pPr>
         <w:numPr>
+          <w:ilvl w:val="0"/>
           <w:numId w:val="0"/>
         </w:numPr>
         <w:ind w:leftChars="0"/>
@@ -641,6 +647,7 @@
     <w:p>
       <w:pPr>
         <w:numPr>
+          <w:ilvl w:val="0"/>
           <w:numId w:val="0"/>
         </w:numPr>
         <w:ind w:leftChars="0"/>
@@ -692,6 +699,7 @@
     <w:p>
       <w:pPr>
         <w:numPr>
+          <w:ilvl w:val="0"/>
           <w:numId w:val="0"/>
         </w:numPr>
         <w:ind w:leftChars="0"/>
@@ -747,6 +755,7 @@
     <w:p>
       <w:pPr>
         <w:numPr>
+          <w:ilvl w:val="0"/>
           <w:numId w:val="0"/>
         </w:numPr>
         <w:rPr>
@@ -769,6 +778,7 @@
     <w:p>
       <w:pPr>
         <w:numPr>
+          <w:ilvl w:val="0"/>
           <w:numId w:val="0"/>
         </w:numPr>
         <w:rPr>
@@ -787,6 +797,7 @@
     <w:p>
       <w:pPr>
         <w:numPr>
+          <w:ilvl w:val="0"/>
           <w:numId w:val="0"/>
         </w:numPr>
         <w:rPr>
@@ -805,33 +816,56 @@
     <w:p>
       <w:pPr>
         <w:numPr>
-          <w:numId w:val="0"/>
-        </w:numPr>
-        <w:rPr>
-          <w:rFonts w:hint="eastAsia"/>
-          <w:lang w:val="en-US" w:eastAsia="zh-CN"/>
-        </w:rPr>
-      </w:pPr>
-      <w:r>
-        <w:rPr>
-          <w:rFonts w:hint="eastAsia"/>
-          <w:lang w:val="en-US" w:eastAsia="zh-CN"/>
-        </w:rPr>
-        <w:t>3.Find how to evaluate the performance(the final test results as one loops</w:t>
-      </w:r>
-      <w:r>
-        <w:rPr>
-          <w:rFonts w:hint="default"/>
-          <w:lang w:val="en-US" w:eastAsia="zh-CN"/>
-        </w:rPr>
-        <w:t>’</w:t>
-      </w:r>
-      <w:r>
-        <w:rPr>
-          <w:rFonts w:hint="eastAsia"/>
-          <w:lang w:val="en-US" w:eastAsia="zh-CN"/>
-        </w:rPr>
-        <w:t xml:space="preserve"> performance)</w:t>
+          <w:ilvl w:val="0"/>
+          <w:numId w:val="0"/>
+        </w:numPr>
+        <w:rPr>
+          <w:rFonts w:hint="eastAsia"/>
+          <w:lang w:val="en-US" w:eastAsia="zh-CN"/>
+        </w:rPr>
+      </w:pPr>
+      <w:r>
+        <w:drawing>
+          <wp:inline distT="0" distB="0" distL="114300" distR="114300">
+            <wp:extent cx="5270500" cy="3227070"/>
+            <wp:effectExtent l="0" t="0" r="0" b="11430"/>
+            <wp:docPr id="6" name="图片 1"/>
+            <wp:cNvGraphicFramePr>
+              <a:graphicFrameLocks xmlns:a="http://schemas.openxmlformats.org/drawingml/2006/main" noChangeAspect="1"/>
+            </wp:cNvGraphicFramePr>
+            <a:graphic xmlns:a="http://schemas.openxmlformats.org/drawingml/2006/main">
+              <a:graphicData uri="http://schemas.openxmlformats.org/drawingml/2006/picture">
+                <pic:pic xmlns:pic="http://schemas.openxmlformats.org/drawingml/2006/picture">
+                  <pic:nvPicPr>
+                    <pic:cNvPr id="6" name="图片 1"/>
+                    <pic:cNvPicPr>
+                      <a:picLocks noChangeAspect="1"/>
+                    </pic:cNvPicPr>
+                  </pic:nvPicPr>
+                  <pic:blipFill>
+                    <a:blip r:embed="rId9"/>
+                    <a:stretch>
+                      <a:fillRect/>
+                    </a:stretch>
+                  </pic:blipFill>
+                  <pic:spPr>
+                    <a:xfrm>
+                      <a:off x="0" y="0"/>
+                      <a:ext cx="5270500" cy="3227070"/>
+                    </a:xfrm>
+                    <a:prstGeom prst="rect">
+                      <a:avLst/>
+                    </a:prstGeom>
+                    <a:noFill/>
+                    <a:ln>
+                      <a:noFill/>
+                    </a:ln>
+                  </pic:spPr>
+                </pic:pic>
+              </a:graphicData>
+            </a:graphic>
+          </wp:inline>
+        </w:drawing>
       </w:r>
       <w:bookmarkStart w:id="1" w:name="_GoBack"/>
       <w:bookmarkEnd w:id="1"/>
@@ -839,17 +873,52 @@
     <w:p>
       <w:pPr>
         <w:numPr>
-          <w:numId w:val="0"/>
-        </w:numPr>
-        <w:rPr>
-          <w:rFonts w:hint="eastAsia"/>
-          <w:lang w:val="en-US" w:eastAsia="zh-CN"/>
-        </w:rPr>
-      </w:pPr>
-    </w:p>
-    <w:p>
-      <w:pPr>
-        <w:numPr>
+          <w:ilvl w:val="0"/>
+          <w:numId w:val="0"/>
+        </w:numPr>
+        <w:rPr>
+          <w:rFonts w:hint="eastAsia"/>
+          <w:lang w:val="en-US" w:eastAsia="zh-CN"/>
+        </w:rPr>
+      </w:pPr>
+      <w:r>
+        <w:rPr>
+          <w:rFonts w:hint="eastAsia"/>
+          <w:lang w:val="en-US" w:eastAsia="zh-CN"/>
+        </w:rPr>
+        <w:t>3.Find how to evaluate the performance(the final test results as one loops</w:t>
+      </w:r>
+      <w:r>
+        <w:rPr>
+          <w:rFonts w:hint="default"/>
+          <w:lang w:val="en-US" w:eastAsia="zh-CN"/>
+        </w:rPr>
+        <w:t>’</w:t>
+      </w:r>
+      <w:r>
+        <w:rPr>
+          <w:rFonts w:hint="eastAsia"/>
+          <w:lang w:val="en-US" w:eastAsia="zh-CN"/>
+        </w:rPr>
+        <w:t xml:space="preserve"> performance)</w:t>
+      </w:r>
+    </w:p>
+    <w:p>
+      <w:pPr>
+        <w:numPr>
+          <w:ilvl w:val="0"/>
+          <w:numId w:val="0"/>
+        </w:numPr>
+        <w:rPr>
+          <w:rFonts w:hint="eastAsia"/>
+          <w:lang w:val="en-US" w:eastAsia="zh-CN"/>
+        </w:rPr>
+      </w:pPr>
+    </w:p>
+    <w:p>
+      <w:pPr>
+        <w:numPr>
+          <w:ilvl w:val="0"/>
           <w:numId w:val="0"/>
         </w:numPr>
         <w:rPr>
@@ -872,6 +941,7 @@
     <w:p>
       <w:pPr>
         <w:numPr>
+          <w:ilvl w:val="0"/>
           <w:numId w:val="0"/>
         </w:numPr>
         <w:rPr>
@@ -890,6 +960,7 @@
     <w:p>
       <w:pPr>
         <w:numPr>
+          <w:ilvl w:val="0"/>
           <w:numId w:val="0"/>
         </w:numPr>
         <w:rPr>
@@ -908,6 +979,7 @@
     <w:p>
       <w:pPr>
         <w:numPr>
+          <w:ilvl w:val="0"/>
           <w:numId w:val="0"/>
         </w:numPr>
         <w:rPr>

</xml_diff>

<commit_message>
BNN change it again
this time the right format will be deploy I think
</commit_message>
<xml_diff>
--- a/project log/log.docx
+++ b/project log/log.docx
@@ -1458,122 +1458,508 @@
         </w:rPr>
         <w:t>Use a small amount of training dataset instead of a large one to pretrained and initialize the NN model(even the performance at the beginning is not good(40%), but after many loops, it may grow significantly(reach 60%+))</w:t>
       </w:r>
+    </w:p>
+    <w:p>
+      <w:pPr>
+        <w:numPr>
+          <w:ilvl w:val="0"/>
+          <w:numId w:val="2"/>
+        </w:numPr>
+        <w:rPr>
+          <w:rFonts w:hint="eastAsia"/>
+          <w:lang w:val="en-US" w:eastAsia="zh-CN"/>
+        </w:rPr>
+      </w:pPr>
+      <w:r>
+        <w:rPr>
+          <w:rFonts w:hint="eastAsia"/>
+          <w:lang w:val="en-US" w:eastAsia="zh-CN"/>
+        </w:rPr>
+        <w:t>Diversity sampling and BALD acquisition function</w:t>
+      </w:r>
+    </w:p>
+    <w:p>
+      <w:pPr>
+        <w:numPr>
+          <w:ilvl w:val="0"/>
+          <w:numId w:val="2"/>
+        </w:numPr>
+        <w:ind w:left="0" w:leftChars="0" w:firstLine="0" w:firstLineChars="0"/>
+        <w:rPr>
+          <w:rFonts w:hint="eastAsia"/>
+          <w:lang w:val="en-US" w:eastAsia="zh-CN"/>
+        </w:rPr>
+      </w:pPr>
+      <w:r>
+        <w:rPr>
+          <w:rFonts w:hint="eastAsia"/>
+          <w:lang w:val="en-US" w:eastAsia="zh-CN"/>
+        </w:rPr>
+        <w:t>Use a human annotator instead of openai model to find out what is the best explanation to improve the performance</w:t>
+      </w:r>
+    </w:p>
+    <w:p>
+      <w:pPr>
+        <w:numPr>
+          <w:ilvl w:val="0"/>
+          <w:numId w:val="2"/>
+        </w:numPr>
+        <w:ind w:left="0" w:leftChars="0" w:firstLine="0" w:firstLineChars="0"/>
+        <w:rPr>
+          <w:rFonts w:hint="eastAsia"/>
+          <w:lang w:val="en-US" w:eastAsia="zh-CN"/>
+        </w:rPr>
+      </w:pPr>
+      <w:r>
+        <w:rPr>
+          <w:rFonts w:hint="eastAsia"/>
+          <w:lang w:val="en-US" w:eastAsia="zh-CN"/>
+        </w:rPr>
+        <w:t>Evaluate all functions (random sampling as baseline)</w:t>
+      </w:r>
+    </w:p>
+    <w:p>
+      <w:pPr>
+        <w:numPr>
+          <w:ilvl w:val="0"/>
+          <w:numId w:val="0"/>
+        </w:numPr>
+        <w:rPr>
+          <w:rFonts w:hint="eastAsia"/>
+          <w:lang w:val="en-US" w:eastAsia="zh-CN"/>
+        </w:rPr>
+      </w:pPr>
+      <w:r>
+        <w:rPr>
+          <w:rFonts w:hint="eastAsia"/>
+          <w:lang w:val="en-US" w:eastAsia="zh-CN"/>
+        </w:rPr>
+        <w:t>Meeting 5</w:t>
+      </w:r>
+    </w:p>
+    <w:p>
+      <w:pPr>
+        <w:numPr>
+          <w:ilvl w:val="0"/>
+          <w:numId w:val="0"/>
+        </w:numPr>
+        <w:rPr>
+          <w:rFonts w:hint="eastAsia"/>
+          <w:lang w:val="en-US" w:eastAsia="zh-CN"/>
+        </w:rPr>
+      </w:pPr>
+      <w:r>
+        <w:rPr>
+          <w:rFonts w:hint="eastAsia"/>
+          <w:lang w:val="en-US" w:eastAsia="zh-CN"/>
+        </w:rPr>
+        <w:t>Progress：</w:t>
+      </w:r>
+    </w:p>
+    <w:p>
+      <w:pPr>
+        <w:numPr>
+          <w:numId w:val="0"/>
+        </w:numPr>
+        <w:rPr>
+          <w:rFonts w:hint="eastAsia"/>
+          <w:lang w:val="en-US" w:eastAsia="zh-CN"/>
+        </w:rPr>
+      </w:pPr>
+      <w:r>
+        <w:rPr>
+          <w:rFonts w:hint="eastAsia"/>
+          <w:lang w:val="en-US" w:eastAsia="zh-CN"/>
+        </w:rPr>
+        <w:t>1. Change the pre-trained method, with nine explanations at the beginning and each loop adding one explanation; after nine iterations, we got 18 explanations. For each loop, we pre-trained all training datasets and validation and test datasets with updated explanations.</w:t>
+      </w:r>
+    </w:p>
+    <w:p>
+      <w:pPr>
+        <w:numPr>
+          <w:numId w:val="0"/>
+        </w:numPr>
+        <w:rPr>
+          <w:rFonts w:hint="eastAsia"/>
+          <w:lang w:val="en-US" w:eastAsia="zh-CN"/>
+        </w:rPr>
+      </w:pPr>
+      <w:r>
+        <w:rPr>
+          <w:rFonts w:hint="eastAsia"/>
+          <w:lang w:val="en-US" w:eastAsia="zh-CN"/>
+        </w:rPr>
+        <w:t>2. Significant growth in each iteration (use different amounts of training dataset)</w:t>
+      </w:r>
+    </w:p>
+    <w:p>
+      <w:pPr>
+        <w:numPr>
+          <w:numId w:val="0"/>
+        </w:numPr>
+        <w:rPr>
+          <w:rFonts w:hint="default"/>
+          <w:lang w:val="en-US" w:eastAsia="zh-CN"/>
+        </w:rPr>
+      </w:pPr>
+      <w:r>
+        <w:drawing>
+          <wp:inline distT="0" distB="0" distL="114300" distR="114300">
+            <wp:extent cx="1792605" cy="1718945"/>
+            <wp:effectExtent l="0" t="0" r="10795" b="8255"/>
+            <wp:docPr id="10" name="图片 1"/>
+            <wp:cNvGraphicFramePr>
+              <a:graphicFrameLocks xmlns:a="http://schemas.openxmlformats.org/drawingml/2006/main" noChangeAspect="1"/>
+            </wp:cNvGraphicFramePr>
+            <a:graphic xmlns:a="http://schemas.openxmlformats.org/drawingml/2006/main">
+              <a:graphicData uri="http://schemas.openxmlformats.org/drawingml/2006/picture">
+                <pic:pic xmlns:pic="http://schemas.openxmlformats.org/drawingml/2006/picture">
+                  <pic:nvPicPr>
+                    <pic:cNvPr id="10" name="图片 1"/>
+                    <pic:cNvPicPr>
+                      <a:picLocks noChangeAspect="1"/>
+                    </pic:cNvPicPr>
+                  </pic:nvPicPr>
+                  <pic:blipFill>
+                    <a:blip r:embed="rId13"/>
+                    <a:stretch>
+                      <a:fillRect/>
+                    </a:stretch>
+                  </pic:blipFill>
+                  <pic:spPr>
+                    <a:xfrm>
+                      <a:off x="0" y="0"/>
+                      <a:ext cx="1792605" cy="1718945"/>
+                    </a:xfrm>
+                    <a:prstGeom prst="rect">
+                      <a:avLst/>
+                    </a:prstGeom>
+                    <a:noFill/>
+                    <a:ln>
+                      <a:noFill/>
+                    </a:ln>
+                  </pic:spPr>
+                </pic:pic>
+              </a:graphicData>
+            </a:graphic>
+          </wp:inline>
+        </w:drawing>
+      </w:r>
+    </w:p>
+    <w:p>
+      <w:pPr>
+        <w:numPr>
+          <w:numId w:val="0"/>
+        </w:numPr>
+        <w:rPr>
+          <w:rFonts w:hint="eastAsia"/>
+          <w:lang w:val="en-US" w:eastAsia="zh-CN"/>
+        </w:rPr>
+      </w:pPr>
+      <w:r>
+        <w:rPr>
+          <w:rFonts w:hint="eastAsia"/>
+          <w:lang w:val="en-US" w:eastAsia="zh-CN"/>
+        </w:rPr>
+        <w:t>3. Realize the BALD sampling method in BNN</w:t>
+      </w:r>
+    </w:p>
+    <w:p>
+      <w:pPr>
+        <w:numPr>
+          <w:numId w:val="0"/>
+        </w:numPr>
+        <w:rPr>
+          <w:rFonts w:hint="eastAsia"/>
+          <w:lang w:val="en-US" w:eastAsia="zh-CN"/>
+        </w:rPr>
+      </w:pPr>
+      <w:r>
+        <w:rPr>
+          <w:rFonts w:hint="eastAsia"/>
+          <w:lang w:val="en-US" w:eastAsia="zh-CN"/>
+        </w:rPr>
+        <w:t>4. Those sampling strategies that I have used so far are:</w:t>
+      </w:r>
+    </w:p>
+    <w:p>
+      <w:pPr>
+        <w:numPr>
+          <w:numId w:val="0"/>
+        </w:numPr>
+        <w:rPr>
+          <w:rFonts w:hint="eastAsia"/>
+          <w:lang w:val="en-US" w:eastAsia="zh-CN"/>
+        </w:rPr>
+      </w:pPr>
+      <w:r>
+        <w:rPr>
+          <w:rFonts w:hint="eastAsia"/>
+          <w:lang w:val="en-US" w:eastAsia="zh-CN"/>
+        </w:rPr>
+        <w:t>Sentiment diversity sampling:</w:t>
+      </w:r>
+    </w:p>
+    <w:p>
+      <w:pPr>
+        <w:numPr>
+          <w:numId w:val="0"/>
+        </w:numPr>
+      </w:pPr>
+      <w:r>
+        <w:drawing>
+          <wp:inline distT="0" distB="0" distL="114300" distR="114300">
+            <wp:extent cx="5267960" cy="4500245"/>
+            <wp:effectExtent l="0" t="0" r="2540" b="8255"/>
+            <wp:docPr id="11" name="图片 2"/>
+            <wp:cNvGraphicFramePr>
+              <a:graphicFrameLocks xmlns:a="http://schemas.openxmlformats.org/drawingml/2006/main" noChangeAspect="1"/>
+            </wp:cNvGraphicFramePr>
+            <a:graphic xmlns:a="http://schemas.openxmlformats.org/drawingml/2006/main">
+              <a:graphicData uri="http://schemas.openxmlformats.org/drawingml/2006/picture">
+                <pic:pic xmlns:pic="http://schemas.openxmlformats.org/drawingml/2006/picture">
+                  <pic:nvPicPr>
+                    <pic:cNvPr id="11" name="图片 2"/>
+                    <pic:cNvPicPr>
+                      <a:picLocks noChangeAspect="1"/>
+                    </pic:cNvPicPr>
+                  </pic:nvPicPr>
+                  <pic:blipFill>
+                    <a:blip r:embed="rId14"/>
+                    <a:stretch>
+                      <a:fillRect/>
+                    </a:stretch>
+                  </pic:blipFill>
+                  <pic:spPr>
+                    <a:xfrm>
+                      <a:off x="0" y="0"/>
+                      <a:ext cx="5267960" cy="4500245"/>
+                    </a:xfrm>
+                    <a:prstGeom prst="rect">
+                      <a:avLst/>
+                    </a:prstGeom>
+                    <a:noFill/>
+                    <a:ln>
+                      <a:noFill/>
+                    </a:ln>
+                  </pic:spPr>
+                </pic:pic>
+              </a:graphicData>
+            </a:graphic>
+          </wp:inline>
+        </w:drawing>
+      </w:r>
+    </w:p>
+    <w:p>
+      <w:pPr>
+        <w:numPr>
+          <w:numId w:val="0"/>
+        </w:numPr>
+        <w:rPr>
+          <w:rFonts w:hint="eastAsia"/>
+          <w:lang w:val="en-US" w:eastAsia="zh-CN"/>
+        </w:rPr>
+      </w:pPr>
+      <w:r>
+        <w:rPr>
+          <w:rFonts w:hint="eastAsia"/>
+          <w:lang w:val="en-US" w:eastAsia="zh-CN"/>
+        </w:rPr>
+        <w:t>Least confidence uncertainty sampling</w:t>
+      </w:r>
+    </w:p>
+    <w:p>
+      <w:pPr>
+        <w:numPr>
+          <w:numId w:val="0"/>
+        </w:numPr>
+        <w:rPr>
+          <w:rFonts w:hint="default"/>
+          <w:lang w:val="en-US" w:eastAsia="zh-CN"/>
+        </w:rPr>
+      </w:pPr>
+      <w:r>
+        <w:drawing>
+          <wp:inline distT="0" distB="0" distL="114300" distR="114300">
+            <wp:extent cx="5270500" cy="4803775"/>
+            <wp:effectExtent l="0" t="0" r="0" b="9525"/>
+            <wp:docPr id="12" name="图片 3"/>
+            <wp:cNvGraphicFramePr>
+              <a:graphicFrameLocks xmlns:a="http://schemas.openxmlformats.org/drawingml/2006/main" noChangeAspect="1"/>
+            </wp:cNvGraphicFramePr>
+            <a:graphic xmlns:a="http://schemas.openxmlformats.org/drawingml/2006/main">
+              <a:graphicData uri="http://schemas.openxmlformats.org/drawingml/2006/picture">
+                <pic:pic xmlns:pic="http://schemas.openxmlformats.org/drawingml/2006/picture">
+                  <pic:nvPicPr>
+                    <pic:cNvPr id="12" name="图片 3"/>
+                    <pic:cNvPicPr>
+                      <a:picLocks noChangeAspect="1"/>
+                    </pic:cNvPicPr>
+                  </pic:nvPicPr>
+                  <pic:blipFill>
+                    <a:blip r:embed="rId15"/>
+                    <a:stretch>
+                      <a:fillRect/>
+                    </a:stretch>
+                  </pic:blipFill>
+                  <pic:spPr>
+                    <a:xfrm>
+                      <a:off x="0" y="0"/>
+                      <a:ext cx="5270500" cy="4803775"/>
+                    </a:xfrm>
+                    <a:prstGeom prst="rect">
+                      <a:avLst/>
+                    </a:prstGeom>
+                    <a:noFill/>
+                    <a:ln>
+                      <a:noFill/>
+                    </a:ln>
+                  </pic:spPr>
+                </pic:pic>
+              </a:graphicData>
+            </a:graphic>
+          </wp:inline>
+        </w:drawing>
+      </w:r>
+    </w:p>
+    <w:p>
+      <w:pPr>
+        <w:numPr>
+          <w:numId w:val="0"/>
+        </w:numPr>
+        <w:rPr>
+          <w:rFonts w:hint="default"/>
+          <w:lang w:val="en-US" w:eastAsia="zh-CN"/>
+        </w:rPr>
+      </w:pPr>
+    </w:p>
+    <w:p>
+      <w:pPr>
+        <w:numPr>
+          <w:ilvl w:val="0"/>
+          <w:numId w:val="0"/>
+        </w:numPr>
+        <w:rPr>
+          <w:rFonts w:hint="eastAsia"/>
+          <w:lang w:val="en-US" w:eastAsia="zh-CN"/>
+        </w:rPr>
+      </w:pPr>
+      <w:r>
+        <w:rPr>
+          <w:rFonts w:hint="eastAsia"/>
+          <w:lang w:val="en-US" w:eastAsia="zh-CN"/>
+        </w:rPr>
+        <w:t>Q&amp;A：</w:t>
+      </w:r>
+    </w:p>
+    <w:p>
+      <w:pPr>
+        <w:numPr>
+          <w:ilvl w:val="0"/>
+          <w:numId w:val="0"/>
+        </w:numPr>
+        <w:rPr>
+          <w:rFonts w:hint="eastAsia"/>
+          <w:lang w:val="en-US" w:eastAsia="zh-CN"/>
+        </w:rPr>
+      </w:pPr>
+      <w:r>
+        <w:rPr>
+          <w:rFonts w:hint="eastAsia"/>
+          <w:lang w:val="en-US" w:eastAsia="zh-CN"/>
+        </w:rPr>
+        <w:t>Next week can I start my thesis design part as well?</w:t>
+      </w:r>
+    </w:p>
+    <w:p>
+      <w:pPr>
+        <w:numPr>
+          <w:ilvl w:val="0"/>
+          <w:numId w:val="0"/>
+        </w:numPr>
+        <w:rPr>
+          <w:rFonts w:hint="eastAsia"/>
+          <w:lang w:val="en-US" w:eastAsia="zh-CN"/>
+        </w:rPr>
+      </w:pPr>
+    </w:p>
+    <w:p>
+      <w:pPr>
+        <w:numPr>
+          <w:ilvl w:val="0"/>
+          <w:numId w:val="0"/>
+        </w:numPr>
+        <w:rPr>
+          <w:rFonts w:hint="eastAsia"/>
+          <w:lang w:val="en-US" w:eastAsia="zh-CN"/>
+        </w:rPr>
+      </w:pPr>
+      <w:r>
+        <w:rPr>
+          <w:rFonts w:hint="eastAsia"/>
+          <w:lang w:val="en-US" w:eastAsia="zh-CN"/>
+        </w:rPr>
+        <w:t>Next steps:</w:t>
+      </w:r>
+    </w:p>
+    <w:p>
+      <w:pPr>
+        <w:numPr>
+          <w:ilvl w:val="0"/>
+          <w:numId w:val="0"/>
+        </w:numPr>
+        <w:rPr>
+          <w:rFonts w:hint="eastAsia"/>
+          <w:lang w:val="en-US" w:eastAsia="zh-CN"/>
+        </w:rPr>
+      </w:pPr>
+      <w:r>
+        <w:rPr>
+          <w:rFonts w:hint="eastAsia"/>
+          <w:lang w:val="en-US" w:eastAsia="zh-CN"/>
+        </w:rPr>
+        <w:t>1. Use the Openai model instead of my explanations</w:t>
+      </w:r>
+    </w:p>
+    <w:p>
+      <w:pPr>
+        <w:numPr>
+          <w:ilvl w:val="0"/>
+          <w:numId w:val="0"/>
+        </w:numPr>
+        <w:rPr>
+          <w:rFonts w:hint="eastAsia"/>
+          <w:lang w:val="en-US" w:eastAsia="zh-CN"/>
+        </w:rPr>
+      </w:pPr>
+      <w:r>
+        <w:rPr>
+          <w:rFonts w:hint="eastAsia"/>
+          <w:lang w:val="en-US" w:eastAsia="zh-CN"/>
+        </w:rPr>
+        <w:t>2. Start the thesis Design part</w:t>
+      </w:r>
+    </w:p>
+    <w:p>
+      <w:pPr>
+        <w:numPr>
+          <w:ilvl w:val="0"/>
+          <w:numId w:val="0"/>
+        </w:numPr>
+        <w:rPr>
+          <w:rFonts w:hint="default"/>
+          <w:lang w:val="en-US" w:eastAsia="zh-CN"/>
+        </w:rPr>
+      </w:pPr>
+      <w:r>
+        <w:rPr>
+          <w:rFonts w:hint="eastAsia"/>
+          <w:lang w:val="en-US" w:eastAsia="zh-CN"/>
+        </w:rPr>
+        <w:t>3. Run different sampling strategies</w:t>
+      </w:r>
       <w:bookmarkStart w:id="1" w:name="_GoBack"/>
       <w:bookmarkEnd w:id="1"/>
-    </w:p>
-    <w:p>
-      <w:pPr>
-        <w:numPr>
-          <w:ilvl w:val="0"/>
-          <w:numId w:val="2"/>
-        </w:numPr>
-        <w:rPr>
-          <w:rFonts w:hint="eastAsia"/>
-          <w:lang w:val="en-US" w:eastAsia="zh-CN"/>
-        </w:rPr>
-      </w:pPr>
-      <w:r>
-        <w:rPr>
-          <w:rFonts w:hint="eastAsia"/>
-          <w:lang w:val="en-US" w:eastAsia="zh-CN"/>
-        </w:rPr>
-        <w:t>Diversity sampling and BALD acquisition function</w:t>
-      </w:r>
-    </w:p>
-    <w:p>
-      <w:pPr>
-        <w:numPr>
-          <w:ilvl w:val="0"/>
-          <w:numId w:val="2"/>
-        </w:numPr>
-        <w:ind w:left="0" w:leftChars="0" w:firstLine="0" w:firstLineChars="0"/>
-        <w:rPr>
-          <w:rFonts w:hint="eastAsia"/>
-          <w:lang w:val="en-US" w:eastAsia="zh-CN"/>
-        </w:rPr>
-      </w:pPr>
-      <w:r>
-        <w:rPr>
-          <w:rFonts w:hint="eastAsia"/>
-          <w:lang w:val="en-US" w:eastAsia="zh-CN"/>
-        </w:rPr>
-        <w:t>Use a human annotator instead of openai model to find out what is the best explanation to improve the performance</w:t>
-      </w:r>
-    </w:p>
-    <w:p>
-      <w:pPr>
-        <w:numPr>
-          <w:ilvl w:val="0"/>
-          <w:numId w:val="2"/>
-        </w:numPr>
-        <w:ind w:left="0" w:leftChars="0" w:firstLine="0" w:firstLineChars="0"/>
-        <w:rPr>
-          <w:rFonts w:hint="eastAsia"/>
-          <w:lang w:val="en-US" w:eastAsia="zh-CN"/>
-        </w:rPr>
-      </w:pPr>
-      <w:r>
-        <w:rPr>
-          <w:rFonts w:hint="eastAsia"/>
-          <w:lang w:val="en-US" w:eastAsia="zh-CN"/>
-        </w:rPr>
-        <w:t>Evaluate all functions (random sampling as baseline)</w:t>
-      </w:r>
-    </w:p>
-    <w:p>
-      <w:pPr>
-        <w:numPr>
-          <w:numId w:val="0"/>
-        </w:numPr>
-        <w:ind w:leftChars="0"/>
-        <w:rPr>
-          <w:rFonts w:hint="eastAsia"/>
-          <w:lang w:val="en-US" w:eastAsia="zh-CN"/>
-        </w:rPr>
-      </w:pPr>
-    </w:p>
-    <w:p>
-      <w:pPr>
-        <w:numPr>
-          <w:ilvl w:val="0"/>
-          <w:numId w:val="0"/>
-        </w:numPr>
-        <w:rPr>
-          <w:rFonts w:hint="eastAsia"/>
-          <w:lang w:val="en-US" w:eastAsia="zh-CN"/>
-        </w:rPr>
-      </w:pPr>
-      <w:r>
-        <w:rPr>
-          <w:rFonts w:hint="eastAsia"/>
-          <w:lang w:val="en-US" w:eastAsia="zh-CN"/>
-        </w:rPr>
-        <w:t>Note:</w:t>
-      </w:r>
-    </w:p>
-    <w:p>
-      <w:pPr>
-        <w:numPr>
-          <w:ilvl w:val="0"/>
-          <w:numId w:val="0"/>
-        </w:numPr>
-        <w:rPr>
-          <w:rFonts w:hint="default"/>
-          <w:lang w:val="en-US" w:eastAsia="zh-CN"/>
-        </w:rPr>
-      </w:pPr>
-    </w:p>
-    <w:p>
-      <w:pPr>
-        <w:numPr>
-          <w:ilvl w:val="0"/>
-          <w:numId w:val="0"/>
-        </w:numPr>
-        <w:rPr>
-          <w:rFonts w:hint="default"/>
-          <w:lang w:val="en-US" w:eastAsia="zh-CN"/>
-        </w:rPr>
-      </w:pPr>
     </w:p>
     <w:p>
       <w:pPr>
@@ -1794,7 +2180,7 @@
     <w:lsdException w:unhideWhenUsed="0" w:uiPriority="0" w:semiHidden="0" w:name="HTML Sample"/>
     <w:lsdException w:unhideWhenUsed="0" w:uiPriority="0" w:semiHidden="0" w:name="HTML Typewriter"/>
     <w:lsdException w:unhideWhenUsed="0" w:uiPriority="0" w:semiHidden="0" w:name="HTML Variable"/>
-    <w:lsdException w:unhideWhenUsed="0" w:uiPriority="0" w:name="Normal Table"/>
+    <w:lsdException w:qFormat="1" w:unhideWhenUsed="0" w:uiPriority="0" w:name="Normal Table"/>
     <w:lsdException w:unhideWhenUsed="0" w:uiPriority="0" w:semiHidden="0" w:name="annotation subject"/>
     <w:lsdException w:unhideWhenUsed="0" w:uiPriority="0" w:semiHidden="0" w:name="Table Simple 1"/>
     <w:lsdException w:unhideWhenUsed="0" w:uiPriority="0" w:semiHidden="0" w:name="Table Simple 2"/>
@@ -1965,6 +2351,7 @@
   <w:style w:type="table" w:default="1" w:styleId="2">
     <w:name w:val="Normal Table"/>
     <w:semiHidden/>
+    <w:qFormat/>
     <w:uiPriority w:val="0"/>
     <w:tblPr>
       <w:tblCellMar>

</xml_diff>

<commit_message>
back up BNN still have bug
</commit_message>
<xml_diff>
--- a/project log/log.docx
+++ b/project log/log.docx
@@ -1559,6 +1559,7 @@
     <w:p>
       <w:pPr>
         <w:numPr>
+          <w:ilvl w:val="0"/>
           <w:numId w:val="0"/>
         </w:numPr>
         <w:rPr>
@@ -1577,6 +1578,7 @@
     <w:p>
       <w:pPr>
         <w:numPr>
+          <w:ilvl w:val="0"/>
           <w:numId w:val="0"/>
         </w:numPr>
         <w:rPr>
@@ -1595,6 +1597,7 @@
     <w:p>
       <w:pPr>
         <w:numPr>
+          <w:ilvl w:val="0"/>
           <w:numId w:val="0"/>
         </w:numPr>
         <w:rPr>
@@ -1649,24 +1652,26 @@
     <w:p>
       <w:pPr>
         <w:numPr>
-          <w:numId w:val="0"/>
-        </w:numPr>
-        <w:rPr>
-          <w:rFonts w:hint="eastAsia"/>
-          <w:lang w:val="en-US" w:eastAsia="zh-CN"/>
-        </w:rPr>
-      </w:pPr>
-      <w:r>
-        <w:rPr>
-          <w:rFonts w:hint="eastAsia"/>
-          <w:lang w:val="en-US" w:eastAsia="zh-CN"/>
-        </w:rPr>
-        <w:t>3. Realize the BALD sampling method in BNN</w:t>
-      </w:r>
-    </w:p>
-    <w:p>
-      <w:pPr>
-        <w:numPr>
+          <w:ilvl w:val="0"/>
+          <w:numId w:val="0"/>
+        </w:numPr>
+        <w:rPr>
+          <w:rFonts w:hint="default"/>
+          <w:lang w:val="en-US" w:eastAsia="zh-CN"/>
+        </w:rPr>
+      </w:pPr>
+      <w:r>
+        <w:rPr>
+          <w:rFonts w:hint="eastAsia"/>
+          <w:lang w:val="en-US" w:eastAsia="zh-CN"/>
+        </w:rPr>
+        <w:t>3. Realize the BALD sampling method in BNN (but with some out of bound issues)</w:t>
+      </w:r>
+    </w:p>
+    <w:p>
+      <w:pPr>
+        <w:numPr>
+          <w:ilvl w:val="0"/>
           <w:numId w:val="0"/>
         </w:numPr>
         <w:rPr>
@@ -1681,10 +1686,13 @@
         </w:rPr>
         <w:t>4. Those sampling strategies that I have used so far are:</w:t>
       </w:r>
-    </w:p>
-    <w:p>
-      <w:pPr>
-        <w:numPr>
+      <w:bookmarkStart w:id="1" w:name="_GoBack"/>
+      <w:bookmarkEnd w:id="1"/>
+    </w:p>
+    <w:p>
+      <w:pPr>
+        <w:numPr>
+          <w:ilvl w:val="0"/>
           <w:numId w:val="0"/>
         </w:numPr>
         <w:rPr>
@@ -1703,6 +1711,7 @@
     <w:p>
       <w:pPr>
         <w:numPr>
+          <w:ilvl w:val="0"/>
           <w:numId w:val="0"/>
         </w:numPr>
       </w:pPr>
@@ -1753,6 +1762,7 @@
     <w:p>
       <w:pPr>
         <w:numPr>
+          <w:ilvl w:val="0"/>
           <w:numId w:val="0"/>
         </w:numPr>
         <w:rPr>
@@ -1771,6 +1781,7 @@
     <w:p>
       <w:pPr>
         <w:numPr>
+          <w:ilvl w:val="0"/>
           <w:numId w:val="0"/>
         </w:numPr>
         <w:rPr>
@@ -1825,6 +1836,7 @@
     <w:p>
       <w:pPr>
         <w:numPr>
+          <w:ilvl w:val="0"/>
           <w:numId w:val="0"/>
         </w:numPr>
         <w:rPr>
@@ -1859,6 +1871,44 @@
           <w:numId w:val="0"/>
         </w:numPr>
         <w:rPr>
+          <w:rFonts w:hint="default"/>
+          <w:lang w:val="en-US" w:eastAsia="zh-CN"/>
+        </w:rPr>
+      </w:pPr>
+      <w:r>
+        <w:rPr>
+          <w:rFonts w:hint="default"/>
+          <w:lang w:val="en-US" w:eastAsia="zh-CN"/>
+        </w:rPr>
+        <w:t>Is there a problem with the active learning framework as currently constructed?</w:t>
+      </w:r>
+    </w:p>
+    <w:p>
+      <w:pPr>
+        <w:numPr>
+          <w:ilvl w:val="0"/>
+          <w:numId w:val="0"/>
+        </w:numPr>
+        <w:rPr>
+          <w:rFonts w:hint="default"/>
+          <w:lang w:val="en-US" w:eastAsia="zh-CN"/>
+        </w:rPr>
+      </w:pPr>
+      <w:r>
+        <w:rPr>
+          <w:rFonts w:hint="default"/>
+          <w:lang w:val="en-US" w:eastAsia="zh-CN"/>
+        </w:rPr>
+        <w:t>Is BNN built correctly and is BALD implemented correctly?</w:t>
+      </w:r>
+    </w:p>
+    <w:p>
+      <w:pPr>
+        <w:numPr>
+          <w:ilvl w:val="0"/>
+          <w:numId w:val="0"/>
+        </w:numPr>
+        <w:rPr>
           <w:rFonts w:hint="eastAsia"/>
           <w:lang w:val="en-US" w:eastAsia="zh-CN"/>
         </w:rPr>
@@ -1906,45 +1956,7 @@
       <w:pPr>
         <w:numPr>
           <w:ilvl w:val="0"/>
-          <w:numId w:val="0"/>
-        </w:numPr>
-        <w:rPr>
-          <w:rFonts w:hint="eastAsia"/>
-          <w:lang w:val="en-US" w:eastAsia="zh-CN"/>
-        </w:rPr>
-      </w:pPr>
-      <w:r>
-        <w:rPr>
-          <w:rFonts w:hint="eastAsia"/>
-          <w:lang w:val="en-US" w:eastAsia="zh-CN"/>
-        </w:rPr>
-        <w:t>1. Use the Openai model instead of my explanations</w:t>
-      </w:r>
-    </w:p>
-    <w:p>
-      <w:pPr>
-        <w:numPr>
-          <w:ilvl w:val="0"/>
-          <w:numId w:val="0"/>
-        </w:numPr>
-        <w:rPr>
-          <w:rFonts w:hint="eastAsia"/>
-          <w:lang w:val="en-US" w:eastAsia="zh-CN"/>
-        </w:rPr>
-      </w:pPr>
-      <w:r>
-        <w:rPr>
-          <w:rFonts w:hint="eastAsia"/>
-          <w:lang w:val="en-US" w:eastAsia="zh-CN"/>
-        </w:rPr>
-        <w:t>2. Start the thesis Design part</w:t>
-      </w:r>
-    </w:p>
-    <w:p>
-      <w:pPr>
-        <w:numPr>
-          <w:ilvl w:val="0"/>
-          <w:numId w:val="0"/>
+          <w:numId w:val="3"/>
         </w:numPr>
         <w:rPr>
           <w:rFonts w:hint="default"/>
@@ -1953,13 +1965,68 @@
       </w:pPr>
       <w:r>
         <w:rPr>
-          <w:rFonts w:hint="eastAsia"/>
-          <w:lang w:val="en-US" w:eastAsia="zh-CN"/>
-        </w:rPr>
-        <w:t>3. Run different sampling strategies</w:t>
-      </w:r>
-      <w:bookmarkStart w:id="1" w:name="_GoBack"/>
-      <w:bookmarkEnd w:id="1"/>
+          <w:rFonts w:hint="default"/>
+          <w:lang w:val="en-US" w:eastAsia="zh-CN"/>
+        </w:rPr>
+        <w:t>Correcting a bug in BNN's validate method</w:t>
+      </w:r>
+    </w:p>
+    <w:p>
+      <w:pPr>
+        <w:numPr>
+          <w:ilvl w:val="0"/>
+          <w:numId w:val="3"/>
+        </w:numPr>
+        <w:rPr>
+          <w:rFonts w:hint="eastAsia"/>
+          <w:lang w:val="en-US" w:eastAsia="zh-CN"/>
+        </w:rPr>
+      </w:pPr>
+      <w:r>
+        <w:rPr>
+          <w:rFonts w:hint="eastAsia"/>
+          <w:lang w:val="en-US" w:eastAsia="zh-CN"/>
+        </w:rPr>
+        <w:t>Use the Openai model instead of my explanations</w:t>
+      </w:r>
+    </w:p>
+    <w:p>
+      <w:pPr>
+        <w:numPr>
+          <w:numId w:val="0"/>
+        </w:numPr>
+        <w:ind w:leftChars="0"/>
+        <w:rPr>
+          <w:rFonts w:hint="eastAsia"/>
+          <w:lang w:val="en-US" w:eastAsia="zh-CN"/>
+        </w:rPr>
+      </w:pPr>
+      <w:r>
+        <w:rPr>
+          <w:rFonts w:hint="eastAsia"/>
+          <w:lang w:val="en-US" w:eastAsia="zh-CN"/>
+        </w:rPr>
+        <w:t>3. Start the thesis Design part</w:t>
+      </w:r>
+    </w:p>
+    <w:p>
+      <w:pPr>
+        <w:numPr>
+          <w:ilvl w:val="0"/>
+          <w:numId w:val="0"/>
+        </w:numPr>
+        <w:rPr>
+          <w:rFonts w:hint="default"/>
+          <w:lang w:val="en-US" w:eastAsia="zh-CN"/>
+        </w:rPr>
+      </w:pPr>
+      <w:r>
+        <w:rPr>
+          <w:rFonts w:hint="eastAsia"/>
+          <w:lang w:val="en-US" w:eastAsia="zh-CN"/>
+        </w:rPr>
+        <w:t>4. Run different sampling strategies</w:t>
+      </w:r>
     </w:p>
     <w:p>
       <w:pPr>
@@ -2034,6 +2101,18 @@
 <file path=word/numbering.xml><?xml version="1.0" encoding="utf-8"?>
 <w:numbering xmlns:wpc="http://schemas.microsoft.com/office/word/2010/wordprocessingCanvas" xmlns:mc="http://schemas.openxmlformats.org/markup-compatibility/2006" xmlns:o="urn:schemas-microsoft-com:office:office" xmlns:r="http://schemas.openxmlformats.org/officeDocument/2006/relationships" xmlns:m="http://schemas.openxmlformats.org/officeDocument/2006/math" xmlns:v="urn:schemas-microsoft-com:vml" xmlns:wp14="http://schemas.microsoft.com/office/word/2010/wordprocessingDrawing" xmlns:wp="http://schemas.openxmlformats.org/drawingml/2006/wordprocessingDrawing" xmlns:w10="urn:schemas-microsoft-com:office:word" xmlns:w="http://schemas.openxmlformats.org/wordprocessingml/2006/main" xmlns:w14="http://schemas.microsoft.com/office/word/2010/wordml" xmlns:wpg="http://schemas.microsoft.com/office/word/2010/wordprocessingGroup" xmlns:wpi="http://schemas.microsoft.com/office/word/2010/wordprocessingInk" xmlns:wne="http://schemas.microsoft.com/office/word/2006/wordml" xmlns:wps="http://schemas.microsoft.com/office/word/2010/wordprocessingShape" xmlns:wpsCustomData="http://www.wps.cn/officeDocument/2013/wpsCustomData" mc:Ignorable="w14 wp14">
   <w:abstractNum w:abstractNumId="0">
+    <w:nsid w:val="F72F5AF1"/>
+    <w:multiLevelType w:val="singleLevel"/>
+    <w:tmpl w:val="F72F5AF1"/>
+    <w:lvl w:ilvl="0" w:tentative="0">
+      <w:start w:val="1"/>
+      <w:numFmt w:val="decimal"/>
+      <w:suff w:val="space"/>
+      <w:lvlText w:val="%1."/>
+      <w:lvlJc w:val="left"/>
+    </w:lvl>
+  </w:abstractNum>
+  <w:abstractNum w:abstractNumId="1">
     <w:nsid w:val="07BA48FF"/>
     <w:multiLevelType w:val="singleLevel"/>
     <w:tmpl w:val="07BA48FF"/>
@@ -2045,7 +2124,7 @@
       <w:lvlJc w:val="left"/>
     </w:lvl>
   </w:abstractNum>
-  <w:abstractNum w:abstractNumId="1">
+  <w:abstractNum w:abstractNumId="2">
     <w:nsid w:val="226002C6"/>
     <w:multiLevelType w:val="singleLevel"/>
     <w:tmpl w:val="226002C6"/>
@@ -2058,10 +2137,13 @@
     </w:lvl>
   </w:abstractNum>
   <w:num w:numId="1">
-    <w:abstractNumId w:val="0"/>
+    <w:abstractNumId w:val="1"/>
   </w:num>
   <w:num w:numId="2">
-    <w:abstractNumId w:val="1"/>
+    <w:abstractNumId w:val="2"/>
+  </w:num>
+  <w:num w:numId="3">
+    <w:abstractNumId w:val="0"/>
   </w:num>
 </w:numbering>
 </file>

</xml_diff>